<commit_message>
Second commit - Update Word Document
</commit_message>
<xml_diff>
--- a/Lab 3.docx
+++ b/Lab 3.docx
@@ -13,6 +13,32 @@
           <w:lang w:val="en-US"/>
         </w:rPr>
         <w:t>Software Configuration Management</w:t>
+      </w:r>
+    </w:p>
+    <w:p>
+      <w:pPr>
+        <w:rPr>
+          <w:lang w:val="en-US"/>
+        </w:rPr>
+      </w:pPr>
+      <w:r>
+        <w:rPr>
+          <w:lang w:val="en-US"/>
+        </w:rPr>
+        <w:t>Lab 3</w:t>
+      </w:r>
+    </w:p>
+    <w:p>
+      <w:pPr>
+        <w:rPr>
+          <w:lang w:val="en-US"/>
+        </w:rPr>
+      </w:pPr>
+      <w:r>
+        <w:rPr>
+          <w:lang w:val="en-US"/>
+        </w:rPr>
+        <w:t>Block 2</w:t>
       </w:r>
     </w:p>
     <w:sectPr>

</xml_diff>

<commit_message>
Third commit - Update Word Document and Create Text File of Group Members
</commit_message>
<xml_diff>
--- a/Lab 3.docx
+++ b/Lab 3.docx
@@ -39,6 +39,19 @@
           <w:lang w:val="en-US"/>
         </w:rPr>
         <w:t>Block 2</w:t>
+      </w:r>
+    </w:p>
+    <w:p>
+      <w:pPr>
+        <w:rPr>
+          <w:lang w:val="en-US"/>
+        </w:rPr>
+      </w:pPr>
+      <w:r>
+        <w:rPr>
+          <w:lang w:val="en-US"/>
+        </w:rPr>
+        <w:t>CIS129-6</w:t>
       </w:r>
     </w:p>
     <w:sectPr>

</xml_diff>